<commit_message>
end of first coding session
</commit_message>
<xml_diff>
--- a/jiujitsu app prompts.docx
+++ b/jiujitsu app prompts.docx
@@ -2,7 +2,741 @@
 <file path=word/document.xml><?xml version="1.0" encoding="utf-8"?>
 <w:document xmlns:wpc="http://schemas.microsoft.com/office/word/2010/wordprocessingCanvas" xmlns:cx="http://schemas.microsoft.com/office/drawing/2014/chartex" xmlns:cx1="http://schemas.microsoft.com/office/drawing/2015/9/8/chartex" xmlns:cx2="http://schemas.microsoft.com/office/drawing/2015/10/21/chartex" xmlns:cx3="http://schemas.microsoft.com/office/drawing/2016/5/9/chartex" xmlns:cx4="http://schemas.microsoft.com/office/drawing/2016/5/10/chartex" xmlns:cx5="http://schemas.microsoft.com/office/drawing/2016/5/11/chartex" xmlns:cx6="http://schemas.microsoft.com/office/drawing/2016/5/12/chartex" xmlns:cx7="http://schemas.microsoft.com/office/drawing/2016/5/13/chartex" xmlns:cx8="http://schemas.microsoft.com/office/drawing/2016/5/14/chartex" xmlns:mc="http://schemas.openxmlformats.org/markup-compatibility/2006" xmlns:aink="http://schemas.microsoft.com/office/drawing/2016/ink" xmlns:am3d="http://schemas.microsoft.com/office/drawing/2017/model3d" xmlns:o="urn:schemas-microsoft-com:office:office" xmlns:oel="http://schemas.microsoft.com/office/2019/extlst" xmlns:r="http://schemas.openxmlformats.org/officeDocument/2006/relationships" xmlns:m="http://schemas.openxmlformats.org/officeDocument/2006/math" xmlns:v="urn:schemas-microsoft-com:vml" xmlns:wp14="http://schemas.microsoft.com/office/word/2010/wordprocessingDrawing" xmlns:wp="http://schemas.openxmlformats.org/drawingml/2006/wordprocessingDrawing" xmlns:w10="urn:schemas-microsoft-com:office:word" xmlns:w="http://schemas.openxmlformats.org/wordprocessingml/2006/main" xmlns:w14="http://schemas.microsoft.com/office/word/2010/wordml" xmlns:w15="http://schemas.microsoft.com/office/word/2012/wordml" xmlns:w16cex="http://schemas.microsoft.com/office/word/2018/wordml/cex" xmlns:w16cid="http://schemas.microsoft.com/office/word/2016/wordml/cid" xmlns:w16="http://schemas.microsoft.com/office/word/2018/wordml" xmlns:w16du="http://schemas.microsoft.com/office/word/2023/wordml/word16du" xmlns:w16sdtdh="http://schemas.microsoft.com/office/word/2020/wordml/sdtdatahash" xmlns:w16sdtfl="http://schemas.microsoft.com/office/word/2024/wordml/sdtformatlock" xmlns:w16se="http://schemas.microsoft.com/office/word/2015/wordml/symex" xmlns:wpg="http://schemas.microsoft.com/office/word/2010/wordprocessingGroup" xmlns:wpi="http://schemas.microsoft.com/office/word/2010/wordprocessingInk" xmlns:wne="http://schemas.microsoft.com/office/word/2006/wordml" xmlns:wps="http://schemas.microsoft.com/office/word/2010/wordprocessingShape" mc:Ignorable="w14 w15 w16se w16cid w16 w16cex w16sdtdh w16sdtfl w16du wp14">
   <w:body>
+    <w:p>
+      <w:r>
+        <w:t>Write me a set of python functions for a jiu-jitsu analysis and coaching app. I want the following top level functions, using the helper functions I have included in the genai.py, chatgpt.py, and movieai.py files. The top level functions I want are:</w:t>
+      </w:r>
+    </w:p>
+    <w:p>
+      <w:pPr>
+        <w:pStyle w:val="ListParagraph"/>
+        <w:numPr>
+          <w:ilvl w:val="0"/>
+          <w:numId w:val="1"/>
+        </w:numPr>
+      </w:pPr>
+      <w:r>
+        <w:t>A function called “</w:t>
+      </w:r>
+      <w:proofErr w:type="spellStart"/>
+      <w:r>
+        <w:t>generate_grappling_plan</w:t>
+      </w:r>
+      <w:proofErr w:type="spellEnd"/>
+      <w:r>
+        <w:t xml:space="preserve">”: </w:t>
+      </w:r>
+      <w:r>
+        <w:t>I want to send the function: a still frame image of a grappling match; provide a variable for whether the image is to recognize the top jiu-jitsu player, the bottom jiu-jitsu player, or both players</w:t>
+      </w:r>
+      <w:r>
+        <w:t xml:space="preserve"> called “</w:t>
+      </w:r>
+      <w:proofErr w:type="spellStart"/>
+      <w:r>
+        <w:t>player_variable</w:t>
+      </w:r>
+      <w:proofErr w:type="spellEnd"/>
+      <w:r>
+        <w:t>”</w:t>
+      </w:r>
+      <w:r>
+        <w:t xml:space="preserve">; </w:t>
+      </w:r>
+      <w:r>
+        <w:t>an optional variable for whether or not this is an MMA or Jiu-jitsu match called “</w:t>
+      </w:r>
+      <w:proofErr w:type="spellStart"/>
+      <w:r>
+        <w:t>isMMA</w:t>
+      </w:r>
+      <w:proofErr w:type="spellEnd"/>
+      <w:r>
+        <w:t xml:space="preserve">”; </w:t>
+      </w:r>
+      <w:r>
+        <w:t xml:space="preserve">and an optional variable for some keywords to prime the ai on what to look for. </w:t>
+      </w:r>
+    </w:p>
+    <w:p>
+      <w:pPr>
+        <w:pStyle w:val="ListParagraph"/>
+        <w:numPr>
+          <w:ilvl w:val="1"/>
+          <w:numId w:val="1"/>
+        </w:numPr>
+      </w:pPr>
+      <w:r>
+        <w:t xml:space="preserve">Then I want </w:t>
+      </w:r>
+      <w:r>
+        <w:t>call</w:t>
+      </w:r>
+      <w:r>
+        <w:t xml:space="preserve"> </w:t>
+      </w:r>
+      <w:proofErr w:type="spellStart"/>
+      <w:r>
+        <w:t>genai.</w:t>
+      </w:r>
+      <w:r>
+        <w:t>generate_image_description</w:t>
+      </w:r>
+      <w:proofErr w:type="spellEnd"/>
+      <w:r>
+        <w:t xml:space="preserve"> and pass it the image, and the following prompt: “the image is a still frame from a grappling match</w:t>
+      </w:r>
+      <w:r>
+        <w:t>. The match has &lt;&lt;</w:t>
+      </w:r>
+      <w:proofErr w:type="spellStart"/>
+      <w:r>
+        <w:t>isMMA</w:t>
+      </w:r>
+      <w:proofErr w:type="spellEnd"/>
+      <w:r>
+        <w:t>&gt;&gt; rules</w:t>
+      </w:r>
+      <w:r>
+        <w:t>. I want you to analyze: &lt;&lt;</w:t>
+      </w:r>
+      <w:proofErr w:type="spellStart"/>
+      <w:r>
+        <w:t>player_variable</w:t>
+      </w:r>
+      <w:proofErr w:type="spellEnd"/>
+      <w:r>
+        <w:t xml:space="preserve">&gt;&gt;, and provide </w:t>
+      </w:r>
+      <w:r>
+        <w:t xml:space="preserve">three options for the next immediate steps towards </w:t>
+      </w:r>
+      <w:r>
+        <w:t>grappling moves that would work best for them given their current position</w:t>
+      </w:r>
+      <w:r>
+        <w:t>. I want these steps to be listed in quick bullet format like ex: “1) &lt;&lt;step&gt;&gt; : towards &lt;&lt;move&gt;&gt;, 2) …” Base the recommendations on historical MMA and Jiu-jitsu match performance. I want you to also take special note of the following keywords for your image and recommendation analysis: &lt;&lt;keywords&gt;&gt;”</w:t>
+      </w:r>
+    </w:p>
+    <w:p>
+      <w:pPr>
+        <w:pStyle w:val="ListParagraph"/>
+        <w:numPr>
+          <w:ilvl w:val="1"/>
+          <w:numId w:val="1"/>
+        </w:numPr>
+      </w:pPr>
+      <w:r>
+        <w:t>I then want to return the text of the response as the overall function return</w:t>
+      </w:r>
+    </w:p>
+    <w:p>
+      <w:pPr>
+        <w:pStyle w:val="ListParagraph"/>
+        <w:numPr>
+          <w:ilvl w:val="0"/>
+          <w:numId w:val="1"/>
+        </w:numPr>
+      </w:pPr>
+      <w:r>
+        <w:t>A function called “</w:t>
+      </w:r>
+      <w:proofErr w:type="spellStart"/>
+      <w:r>
+        <w:t>analyse</w:t>
+      </w:r>
+      <w:r>
+        <w:t>_grappling_</w:t>
+      </w:r>
+      <w:r>
+        <w:t>match</w:t>
+      </w:r>
+      <w:proofErr w:type="spellEnd"/>
+      <w:r>
+        <w:t xml:space="preserve">”: </w:t>
+      </w:r>
+      <w:r>
+        <w:t xml:space="preserve">I want to send the function: a </w:t>
+      </w:r>
+      <w:r>
+        <w:t>video</w:t>
+      </w:r>
+      <w:r>
+        <w:t xml:space="preserve"> of a grappling match; provide a variable for whether the image is to recognize the top jiu-jitsu player, the bottom jiu-jitsu player, or both players called “</w:t>
+      </w:r>
+      <w:proofErr w:type="spellStart"/>
+      <w:r>
+        <w:t>player_variable</w:t>
+      </w:r>
+      <w:proofErr w:type="spellEnd"/>
+      <w:r>
+        <w:t>”; an optional variable for whether or not this is an MMA or Jiu-jitsu match called “</w:t>
+      </w:r>
+      <w:proofErr w:type="spellStart"/>
+      <w:r>
+        <w:t>isMMA</w:t>
+      </w:r>
+      <w:proofErr w:type="spellEnd"/>
+      <w:r>
+        <w:t>”; an optional variable for some keywords to prime the ai on what to look for</w:t>
+      </w:r>
+      <w:r>
+        <w:t>, a variable called “</w:t>
+      </w:r>
+      <w:proofErr w:type="spellStart"/>
+      <w:r>
+        <w:t>start_time</w:t>
+      </w:r>
+      <w:proofErr w:type="spellEnd"/>
+      <w:r>
+        <w:t>”, and a variable called “</w:t>
+      </w:r>
+      <w:proofErr w:type="spellStart"/>
+      <w:r>
+        <w:t>end_time</w:t>
+      </w:r>
+      <w:proofErr w:type="spellEnd"/>
+      <w:r>
+        <w:t>”</w:t>
+      </w:r>
+      <w:r>
+        <w:t>.</w:t>
+      </w:r>
+    </w:p>
+    <w:p>
+      <w:pPr>
+        <w:pStyle w:val="ListParagraph"/>
+        <w:numPr>
+          <w:ilvl w:val="1"/>
+          <w:numId w:val="1"/>
+        </w:numPr>
+      </w:pPr>
+      <w:r>
+        <w:t xml:space="preserve">If provided a </w:t>
+      </w:r>
+      <w:proofErr w:type="spellStart"/>
+      <w:r>
+        <w:t>start_time</w:t>
+      </w:r>
+      <w:proofErr w:type="spellEnd"/>
+      <w:r>
+        <w:t xml:space="preserve"> and an </w:t>
+      </w:r>
+      <w:proofErr w:type="spellStart"/>
+      <w:r>
+        <w:t>end_time</w:t>
+      </w:r>
+      <w:proofErr w:type="spellEnd"/>
+      <w:r>
+        <w:t>, I want to generate a subset of the video provided which contains only the part of the video between the start and end times.</w:t>
+      </w:r>
+    </w:p>
+    <w:p>
+      <w:pPr>
+        <w:pStyle w:val="ListParagraph"/>
+        <w:numPr>
+          <w:ilvl w:val="1"/>
+          <w:numId w:val="1"/>
+        </w:numPr>
+      </w:pPr>
+      <w:r>
+        <w:t xml:space="preserve">Then I want to call the </w:t>
+      </w:r>
+      <w:r>
+        <w:t xml:space="preserve"> </w:t>
+      </w:r>
+      <w:proofErr w:type="spellStart"/>
+      <w:r>
+        <w:t>Genai.generate_video_description</w:t>
+      </w:r>
+      <w:proofErr w:type="spellEnd"/>
+      <w:r>
+        <w:t xml:space="preserve"> function subset of the video just created if present, or the original video if there was no subset generated. I will call the function with the following prompt: </w:t>
+      </w:r>
+      <w:r>
+        <w:t>“th</w:t>
+      </w:r>
+      <w:r>
+        <w:t>ese</w:t>
+      </w:r>
+      <w:r>
+        <w:t xml:space="preserve"> image</w:t>
+      </w:r>
+      <w:r>
+        <w:t xml:space="preserve">s are frames from </w:t>
+      </w:r>
+      <w:proofErr w:type="spellStart"/>
+      <w:r>
+        <w:t>from</w:t>
+      </w:r>
+      <w:proofErr w:type="spellEnd"/>
+      <w:r>
+        <w:t xml:space="preserve"> a grappling match. The match has &lt;&lt;</w:t>
+      </w:r>
+      <w:proofErr w:type="spellStart"/>
+      <w:r>
+        <w:t>isMMA</w:t>
+      </w:r>
+      <w:proofErr w:type="spellEnd"/>
+      <w:r>
+        <w:t>&gt;&gt; rules. I want you to analyze: &lt;&lt;</w:t>
+      </w:r>
+      <w:proofErr w:type="spellStart"/>
+      <w:r>
+        <w:t>player_variable</w:t>
+      </w:r>
+      <w:proofErr w:type="spellEnd"/>
+      <w:r>
+        <w:t>&gt;&gt;, and provide</w:t>
+      </w:r>
+      <w:r>
+        <w:t xml:space="preserve"> an analysis of what went right or wrong during the match, along with some recommendations for the &lt;</w:t>
+      </w:r>
+      <w:proofErr w:type="spellStart"/>
+      <w:r>
+        <w:t>player_variable</w:t>
+      </w:r>
+      <w:proofErr w:type="spellEnd"/>
+      <w:r>
+        <w:t xml:space="preserve">&gt; in their next match” </w:t>
+      </w:r>
+      <w:r>
+        <w:t xml:space="preserve">I want these </w:t>
+      </w:r>
+      <w:r>
+        <w:t xml:space="preserve">recommendations to be </w:t>
+      </w:r>
+      <w:r>
+        <w:t xml:space="preserve">listed in </w:t>
+      </w:r>
+      <w:r>
+        <w:t xml:space="preserve">a </w:t>
+      </w:r>
+      <w:r>
+        <w:t xml:space="preserve">quick </w:t>
+      </w:r>
+      <w:r>
+        <w:t>summary</w:t>
+      </w:r>
+      <w:r>
+        <w:t xml:space="preserve"> format</w:t>
+      </w:r>
+      <w:r>
+        <w:t xml:space="preserve">. </w:t>
+      </w:r>
+      <w:r>
+        <w:t xml:space="preserve">Base the recommendations on </w:t>
+      </w:r>
+      <w:r>
+        <w:t xml:space="preserve">the athlete’s body type, jiu-jitsu guard situation, and </w:t>
+      </w:r>
+      <w:r>
+        <w:t>historical MMA and Jiu-jitsu match performance. I want you to also take special note of the following keywords for your analysis: &lt;&lt;keywords&gt;&gt;”</w:t>
+      </w:r>
+    </w:p>
+    <w:p>
+      <w:pPr>
+        <w:pStyle w:val="ListParagraph"/>
+        <w:numPr>
+          <w:ilvl w:val="0"/>
+          <w:numId w:val="1"/>
+        </w:numPr>
+      </w:pPr>
+      <w:r>
+        <w:t>A function called “</w:t>
+      </w:r>
+      <w:proofErr w:type="spellStart"/>
+      <w:r>
+        <w:t>generate_flow_chart</w:t>
+      </w:r>
+      <w:proofErr w:type="spellEnd"/>
+      <w:r>
+        <w:t>”:</w:t>
+      </w:r>
+      <w:r>
+        <w:t xml:space="preserve"> </w:t>
+      </w:r>
+      <w:r>
+        <w:t xml:space="preserve">I want to send the function: </w:t>
+      </w:r>
+      <w:r>
+        <w:t xml:space="preserve">a text description of the physical attributes of the athlete called “measurables”; </w:t>
+      </w:r>
+      <w:r>
+        <w:t xml:space="preserve">a variable for whether the image is to </w:t>
+      </w:r>
+      <w:r>
+        <w:t>be from</w:t>
+      </w:r>
+      <w:r>
+        <w:t xml:space="preserve"> top jiu-jitsu </w:t>
+      </w:r>
+      <w:r>
+        <w:t xml:space="preserve">position, </w:t>
+      </w:r>
+      <w:r>
+        <w:t>bottom jiu-jitsu p</w:t>
+      </w:r>
+      <w:r>
+        <w:t>osition</w:t>
+      </w:r>
+      <w:r>
+        <w:t xml:space="preserve">, or both </w:t>
+      </w:r>
+      <w:r>
+        <w:t>positions “</w:t>
+      </w:r>
+      <w:proofErr w:type="spellStart"/>
+      <w:r>
+        <w:t>p</w:t>
+      </w:r>
+      <w:r>
+        <w:t>osition</w:t>
+      </w:r>
+      <w:r>
+        <w:t>_variable</w:t>
+      </w:r>
+      <w:proofErr w:type="spellEnd"/>
+      <w:r>
+        <w:t>”</w:t>
+      </w:r>
+      <w:r>
+        <w:t xml:space="preserve"> (where the default is both positions)</w:t>
+      </w:r>
+      <w:r>
+        <w:t>; an optional variable for whether or not this is an MMA or Jiu-jitsu match called “</w:t>
+      </w:r>
+      <w:proofErr w:type="spellStart"/>
+      <w:r>
+        <w:t>isMMA</w:t>
+      </w:r>
+      <w:proofErr w:type="spellEnd"/>
+      <w:r>
+        <w:t>”</w:t>
+      </w:r>
+      <w:r>
+        <w:t xml:space="preserve"> (default is yes)</w:t>
+      </w:r>
+      <w:r>
+        <w:t xml:space="preserve">; </w:t>
+      </w:r>
+      <w:r>
+        <w:t xml:space="preserve">and </w:t>
+      </w:r>
+      <w:r>
+        <w:t xml:space="preserve">an optional variable for some keywords to prime the ai on what to </w:t>
+      </w:r>
+      <w:r>
+        <w:t>come up with</w:t>
+      </w:r>
+      <w:r>
+        <w:t xml:space="preserve"> for</w:t>
+      </w:r>
+      <w:r>
+        <w:t xml:space="preserve"> called “</w:t>
+      </w:r>
+      <w:proofErr w:type="spellStart"/>
+      <w:r>
+        <w:t>favorite_ideas</w:t>
+      </w:r>
+      <w:proofErr w:type="spellEnd"/>
+      <w:r>
+        <w:t>”</w:t>
+      </w:r>
+    </w:p>
+    <w:p>
+      <w:pPr>
+        <w:pStyle w:val="ListParagraph"/>
+        <w:numPr>
+          <w:ilvl w:val="1"/>
+          <w:numId w:val="1"/>
+        </w:numPr>
+      </w:pPr>
+      <w:r>
+        <w:lastRenderedPageBreak/>
+        <w:t xml:space="preserve">Then I want to call </w:t>
+      </w:r>
+      <w:proofErr w:type="spellStart"/>
+      <w:r>
+        <w:t>Genai.generate_</w:t>
+      </w:r>
+      <w:r>
+        <w:t>image</w:t>
+      </w:r>
+      <w:proofErr w:type="spellEnd"/>
+      <w:r>
+        <w:t xml:space="preserve"> </w:t>
+      </w:r>
+      <w:r>
+        <w:t xml:space="preserve">with the following prompt: “I want you to generate a visual flow chart of jiu-jitsu moves </w:t>
+      </w:r>
+      <w:r>
+        <w:t>that will have the greatest likelihood of success for an athlete with the following measurables: &lt;measurables&gt;. I want this chart to focus on &lt;</w:t>
+      </w:r>
+      <w:proofErr w:type="spellStart"/>
+      <w:r>
+        <w:t>position_variable</w:t>
+      </w:r>
+      <w:proofErr w:type="spellEnd"/>
+      <w:r>
+        <w:t>&gt; under the &lt;</w:t>
+      </w:r>
+      <w:proofErr w:type="spellStart"/>
+      <w:r>
+        <w:t>isMMA</w:t>
+      </w:r>
+      <w:proofErr w:type="spellEnd"/>
+      <w:r>
+        <w:t>&gt; ruleset, and take into account that the athlete has the following ideas: &lt;</w:t>
+      </w:r>
+      <w:proofErr w:type="spellStart"/>
+      <w:r>
+        <w:t>favorite_ideas</w:t>
+      </w:r>
+      <w:proofErr w:type="spellEnd"/>
+      <w:r>
+        <w:t>&gt; of the athlete.</w:t>
+      </w:r>
+    </w:p>
+    <w:p>
+      <w:pPr>
+        <w:pStyle w:val="ListParagraph"/>
+        <w:numPr>
+          <w:ilvl w:val="0"/>
+          <w:numId w:val="1"/>
+        </w:numPr>
+      </w:pPr>
+      <w:r>
+        <w:t>A function called “</w:t>
+      </w:r>
+      <w:proofErr w:type="spellStart"/>
+      <w:r>
+        <w:t>gracie_talk</w:t>
+      </w:r>
+      <w:proofErr w:type="spellEnd"/>
+      <w:r>
+        <w:t>”: I want to pass the function a text variable for the name of a Gracie to speak with called “</w:t>
+      </w:r>
+      <w:proofErr w:type="spellStart"/>
+      <w:r>
+        <w:t>gracie_name</w:t>
+      </w:r>
+      <w:proofErr w:type="spellEnd"/>
+      <w:r>
+        <w:t>”, a text variable called “</w:t>
+      </w:r>
+      <w:proofErr w:type="spellStart"/>
+      <w:r>
+        <w:t>chat_history</w:t>
+      </w:r>
+      <w:proofErr w:type="spellEnd"/>
+      <w:r>
+        <w:t>” which contains the history of the chat, and a text variable called “</w:t>
+      </w:r>
+      <w:proofErr w:type="spellStart"/>
+      <w:r>
+        <w:t>user_messaage</w:t>
+      </w:r>
+      <w:proofErr w:type="spellEnd"/>
+      <w:r>
+        <w:t xml:space="preserve">” which contains the next prompt in the conversation. Using these inputs, I want to call </w:t>
+      </w:r>
+      <w:proofErr w:type="spellStart"/>
+      <w:r>
+        <w:t>Genai.generate_chat_response</w:t>
+      </w:r>
+      <w:proofErr w:type="spellEnd"/>
+      <w:r>
+        <w:t xml:space="preserve"> </w:t>
+      </w:r>
+      <w:r>
+        <w:t>with the &lt;</w:t>
+      </w:r>
+      <w:proofErr w:type="spellStart"/>
+      <w:r>
+        <w:t>chat_history</w:t>
+      </w:r>
+      <w:proofErr w:type="spellEnd"/>
+      <w:r>
+        <w:t>&gt;,</w:t>
+      </w:r>
+      <w:r>
+        <w:t xml:space="preserve"> </w:t>
+      </w:r>
+      <w:r>
+        <w:t>the &lt;</w:t>
+      </w:r>
+      <w:proofErr w:type="spellStart"/>
+      <w:r>
+        <w:t>user_message</w:t>
+      </w:r>
+      <w:proofErr w:type="spellEnd"/>
+      <w:r>
+        <w:t xml:space="preserve">&gt;, and the following prompt: “you are </w:t>
+      </w:r>
+      <w:r>
+        <w:t>the famous martial arts practitioner &lt;</w:t>
+      </w:r>
+      <w:proofErr w:type="spellStart"/>
+      <w:r>
+        <w:t>gracie_name</w:t>
+      </w:r>
+      <w:proofErr w:type="spellEnd"/>
+      <w:r>
+        <w:t xml:space="preserve">&gt;. I want you to have a conversation with the user based on that information, and have the conversation focused around improving the user’s grappling and self-defense. I want the conversation to always have an upbeat and motivational conversational style.” </w:t>
+      </w:r>
+    </w:p>
+    <w:p>
+      <w:pPr>
+        <w:pStyle w:val="ListParagraph"/>
+        <w:numPr>
+          <w:ilvl w:val="0"/>
+          <w:numId w:val="1"/>
+        </w:numPr>
+      </w:pPr>
+      <w:r>
+        <w:t>I also want a function called “</w:t>
+      </w:r>
+      <w:proofErr w:type="spellStart"/>
+      <w:r>
+        <w:t>get_attributes</w:t>
+      </w:r>
+      <w:proofErr w:type="spellEnd"/>
+      <w:r>
+        <w:t xml:space="preserve">”: </w:t>
+      </w:r>
+      <w:r>
+        <w:t>I want to send the function: a still frame image of a grappling match; provide a variable for whether the image is to recognize the top jiu-jitsu player, the bottom jiu-jitsu player, or both players called “</w:t>
+      </w:r>
+      <w:proofErr w:type="spellStart"/>
+      <w:r>
+        <w:t>player_variable</w:t>
+      </w:r>
+      <w:proofErr w:type="spellEnd"/>
+      <w:r>
+        <w:t xml:space="preserve">”; </w:t>
+      </w:r>
+      <w:r>
+        <w:t xml:space="preserve">it then </w:t>
+      </w:r>
+      <w:r>
+        <w:t xml:space="preserve">calls </w:t>
+      </w:r>
+      <w:proofErr w:type="spellStart"/>
+      <w:r>
+        <w:t>genai.generate_image_description</w:t>
+      </w:r>
+      <w:proofErr w:type="spellEnd"/>
+      <w:r>
+        <w:t xml:space="preserve"> to ask the ai what the height and weight of the athlete in a particular position is?</w:t>
+      </w:r>
+    </w:p>
     <w:p/>
+    <w:p>
+      <w:r>
+        <w:t>Useful helper functions</w:t>
+      </w:r>
+    </w:p>
+    <w:p>
+      <w:proofErr w:type="spellStart"/>
+      <w:r>
+        <w:t>Genai.generate_text</w:t>
+      </w:r>
+      <w:proofErr w:type="spellEnd"/>
+      <w:r>
+        <w:t xml:space="preserve"> (needs prompt + possibly instance instructions)</w:t>
+      </w:r>
+    </w:p>
+    <w:p>
+      <w:proofErr w:type="spellStart"/>
+      <w:r>
+        <w:t>Genai.</w:t>
+      </w:r>
+      <w:r>
+        <w:t>generate_chat_response</w:t>
+      </w:r>
+      <w:proofErr w:type="spellEnd"/>
+      <w:r>
+        <w:t xml:space="preserve"> (</w:t>
+      </w:r>
+      <w:proofErr w:type="spellStart"/>
+      <w:r>
+        <w:t>chat_history</w:t>
+      </w:r>
+      <w:proofErr w:type="spellEnd"/>
+      <w:r>
+        <w:t xml:space="preserve"> and </w:t>
+      </w:r>
+      <w:proofErr w:type="spellStart"/>
+      <w:r>
+        <w:t>user_message</w:t>
+      </w:r>
+      <w:proofErr w:type="spellEnd"/>
+      <w:r>
+        <w:t>)</w:t>
+      </w:r>
+    </w:p>
+    <w:p>
+      <w:proofErr w:type="spellStart"/>
+      <w:r>
+        <w:t>Genai.generate_image</w:t>
+      </w:r>
+      <w:proofErr w:type="spellEnd"/>
+      <w:r>
+        <w:t>(prompt)</w:t>
+      </w:r>
+    </w:p>
+    <w:p>
+      <w:proofErr w:type="spellStart"/>
+      <w:r>
+        <w:t>Genai.encode_image</w:t>
+      </w:r>
+      <w:proofErr w:type="spellEnd"/>
+      <w:r>
+        <w:t>(file)</w:t>
+      </w:r>
+    </w:p>
+    <w:p>
+      <w:proofErr w:type="spellStart"/>
+      <w:r>
+        <w:t>Genai.generate_image_description</w:t>
+      </w:r>
+      <w:proofErr w:type="spellEnd"/>
+      <w:r>
+        <w:t>(image, instructions)</w:t>
+      </w:r>
+    </w:p>
+    <w:p>
+      <w:proofErr w:type="spellStart"/>
+      <w:r>
+        <w:t>Genai.extract_frames</w:t>
+      </w:r>
+      <w:proofErr w:type="spellEnd"/>
+      <w:r>
+        <w:t xml:space="preserve"> (video, max samples)</w:t>
+      </w:r>
+    </w:p>
+    <w:p>
+      <w:proofErr w:type="spellStart"/>
+      <w:r>
+        <w:t>Genai.generate_video_description</w:t>
+      </w:r>
+      <w:proofErr w:type="spellEnd"/>
+      <w:r>
+        <w:t>(vide, max samples, instructions)</w:t>
+      </w:r>
+      <w:r>
+        <w:br/>
+      </w:r>
+    </w:p>
+    <w:p/>
+    <w:p/>
+    <w:p/>
+    <w:p>
+      <w:r>
+        <w:t xml:space="preserve"> </w:t>
+      </w:r>
+    </w:p>
     <w:sectPr>
       <w:pgSz w:w="12240" w:h="15840"/>
       <w:pgMar w:top="1440" w:right="1440" w:bottom="1440" w:left="1440" w:header="720" w:footer="720" w:gutter="0"/>
@@ -11,6 +745,103 @@
     </w:sectPr>
   </w:body>
 </w:document>
+</file>
+
+<file path=word/numbering.xml><?xml version="1.0" encoding="utf-8"?>
+<w:numbering xmlns:wpc="http://schemas.microsoft.com/office/word/2010/wordprocessingCanvas" xmlns:cx="http://schemas.microsoft.com/office/drawing/2014/chartex" xmlns:cx1="http://schemas.microsoft.com/office/drawing/2015/9/8/chartex" xmlns:cx2="http://schemas.microsoft.com/office/drawing/2015/10/21/chartex" xmlns:cx3="http://schemas.microsoft.com/office/drawing/2016/5/9/chartex" xmlns:cx4="http://schemas.microsoft.com/office/drawing/2016/5/10/chartex" xmlns:cx5="http://schemas.microsoft.com/office/drawing/2016/5/11/chartex" xmlns:cx6="http://schemas.microsoft.com/office/drawing/2016/5/12/chartex" xmlns:cx7="http://schemas.microsoft.com/office/drawing/2016/5/13/chartex" xmlns:cx8="http://schemas.microsoft.com/office/drawing/2016/5/14/chartex" xmlns:mc="http://schemas.openxmlformats.org/markup-compatibility/2006" xmlns:aink="http://schemas.microsoft.com/office/drawing/2016/ink" xmlns:am3d="http://schemas.microsoft.com/office/drawing/2017/model3d" xmlns:o="urn:schemas-microsoft-com:office:office" xmlns:oel="http://schemas.microsoft.com/office/2019/extlst" xmlns:r="http://schemas.openxmlformats.org/officeDocument/2006/relationships" xmlns:m="http://schemas.openxmlformats.org/officeDocument/2006/math" xmlns:v="urn:schemas-microsoft-com:vml" xmlns:wp14="http://schemas.microsoft.com/office/word/2010/wordprocessingDrawing" xmlns:wp="http://schemas.openxmlformats.org/drawingml/2006/wordprocessingDrawing" xmlns:w10="urn:schemas-microsoft-com:office:word" xmlns:w="http://schemas.openxmlformats.org/wordprocessingml/2006/main" xmlns:w14="http://schemas.microsoft.com/office/word/2010/wordml" xmlns:w15="http://schemas.microsoft.com/office/word/2012/wordml" xmlns:w16cex="http://schemas.microsoft.com/office/word/2018/wordml/cex" xmlns:w16cid="http://schemas.microsoft.com/office/word/2016/wordml/cid" xmlns:w16="http://schemas.microsoft.com/office/word/2018/wordml" xmlns:w16du="http://schemas.microsoft.com/office/word/2023/wordml/word16du" xmlns:w16sdtdh="http://schemas.microsoft.com/office/word/2020/wordml/sdtdatahash" xmlns:w16sdtfl="http://schemas.microsoft.com/office/word/2024/wordml/sdtformatlock" xmlns:w16se="http://schemas.microsoft.com/office/word/2015/wordml/symex" xmlns:wpg="http://schemas.microsoft.com/office/word/2010/wordprocessingGroup" xmlns:wpi="http://schemas.microsoft.com/office/word/2010/wordprocessingInk" xmlns:wne="http://schemas.microsoft.com/office/word/2006/wordml" xmlns:wps="http://schemas.microsoft.com/office/word/2010/wordprocessingShape" mc:Ignorable="w14 w15 w16se w16cid w16 w16cex w16sdtdh w16sdtfl w16du wp14">
+  <w:abstractNum w:abstractNumId="0" w15:restartNumberingAfterBreak="0">
+    <w:nsid w:val="12782897"/>
+    <w:multiLevelType w:val="hybridMultilevel"/>
+    <w:tmpl w:val="7A72EBE8"/>
+    <w:lvl w:ilvl="0" w:tplc="04090011">
+      <w:start w:val="1"/>
+      <w:numFmt w:val="decimal"/>
+      <w:lvlText w:val="%1)"/>
+      <w:lvlJc w:val="left"/>
+      <w:pPr>
+        <w:ind w:left="720" w:hanging="360"/>
+      </w:pPr>
+      <w:rPr>
+        <w:rFonts w:hint="default"/>
+      </w:rPr>
+    </w:lvl>
+    <w:lvl w:ilvl="1" w:tplc="04090019">
+      <w:start w:val="1"/>
+      <w:numFmt w:val="lowerLetter"/>
+      <w:lvlText w:val="%2."/>
+      <w:lvlJc w:val="left"/>
+      <w:pPr>
+        <w:ind w:left="1440" w:hanging="360"/>
+      </w:pPr>
+    </w:lvl>
+    <w:lvl w:ilvl="2" w:tplc="0409001B">
+      <w:start w:val="1"/>
+      <w:numFmt w:val="lowerRoman"/>
+      <w:lvlText w:val="%3."/>
+      <w:lvlJc w:val="right"/>
+      <w:pPr>
+        <w:ind w:left="2160" w:hanging="180"/>
+      </w:pPr>
+    </w:lvl>
+    <w:lvl w:ilvl="3" w:tplc="0409000F" w:tentative="1">
+      <w:start w:val="1"/>
+      <w:numFmt w:val="decimal"/>
+      <w:lvlText w:val="%4."/>
+      <w:lvlJc w:val="left"/>
+      <w:pPr>
+        <w:ind w:left="2880" w:hanging="360"/>
+      </w:pPr>
+    </w:lvl>
+    <w:lvl w:ilvl="4" w:tplc="04090019" w:tentative="1">
+      <w:start w:val="1"/>
+      <w:numFmt w:val="lowerLetter"/>
+      <w:lvlText w:val="%5."/>
+      <w:lvlJc w:val="left"/>
+      <w:pPr>
+        <w:ind w:left="3600" w:hanging="360"/>
+      </w:pPr>
+    </w:lvl>
+    <w:lvl w:ilvl="5" w:tplc="0409001B" w:tentative="1">
+      <w:start w:val="1"/>
+      <w:numFmt w:val="lowerRoman"/>
+      <w:lvlText w:val="%6."/>
+      <w:lvlJc w:val="right"/>
+      <w:pPr>
+        <w:ind w:left="4320" w:hanging="180"/>
+      </w:pPr>
+    </w:lvl>
+    <w:lvl w:ilvl="6" w:tplc="0409000F" w:tentative="1">
+      <w:start w:val="1"/>
+      <w:numFmt w:val="decimal"/>
+      <w:lvlText w:val="%7."/>
+      <w:lvlJc w:val="left"/>
+      <w:pPr>
+        <w:ind w:left="5040" w:hanging="360"/>
+      </w:pPr>
+    </w:lvl>
+    <w:lvl w:ilvl="7" w:tplc="04090019" w:tentative="1">
+      <w:start w:val="1"/>
+      <w:numFmt w:val="lowerLetter"/>
+      <w:lvlText w:val="%8."/>
+      <w:lvlJc w:val="left"/>
+      <w:pPr>
+        <w:ind w:left="5760" w:hanging="360"/>
+      </w:pPr>
+    </w:lvl>
+    <w:lvl w:ilvl="8" w:tplc="0409001B" w:tentative="1">
+      <w:start w:val="1"/>
+      <w:numFmt w:val="lowerRoman"/>
+      <w:lvlText w:val="%9."/>
+      <w:lvlJc w:val="right"/>
+      <w:pPr>
+        <w:ind w:left="6480" w:hanging="180"/>
+      </w:pPr>
+    </w:lvl>
+  </w:abstractNum>
+  <w:num w:numId="1" w16cid:durableId="1269314778">
+    <w:abstractNumId w:val="0"/>
+  </w:num>
+</w:numbering>
 </file>
 
 <file path=word/styles.xml><?xml version="1.0" encoding="utf-8"?>
@@ -616,7 +1447,6 @@
   <w:style w:type="character" w:default="1" w:styleId="DefaultParagraphFont">
     <w:name w:val="Default Paragraph Font"/>
     <w:uiPriority w:val="1"/>
-    <w:semiHidden/>
     <w:unhideWhenUsed/>
   </w:style>
   <w:style w:type="table" w:default="1" w:styleId="TableNormal">

</xml_diff>

<commit_message>
Changes to be committed: 	renamed:    Jiu-Jitsu functions.py -> .streamlit/Jiu-Jitsu functions.py 	new file:   .streamlit/app.py 	renamed:    chatgpt.py -> .streamlit/chatgpt.py 	new file:   .streamlit/config.toml 	renamed:    genai.py -> .streamlit/genai.py 	new file:   .streamlit/masters.txt 	renamed:    movieai.py -> .streamlit/movieai.py 	deleted:    front-end.py 	modified:   jiujitsu app prompts.docx 	new file:   ~$ujitsu app prompts.docx
 Changes not staged for commit:
	deleted:    .streamlit/Jiu-Jitsu functions.py
	deleted:    .streamlit/app.py
	deleted:    .streamlit/chatgpt.py
	modified:   .streamlit/config.toml
	deleted:    .streamlit/genai.py
	deleted:    .streamlit/masters.txt
	deleted:    .streamlit/movieai.py
	modified:   jiujitsu app prompts.docx
	deleted:    ~$ujitsu app prompts.docx

 Untracked files:
	.streamlit/.env.txt
	Jiu-Jitsu functions.py
	__pycache__/
	app.py
	chatgpt.py
	genai.py
	masters.txt
	movieai.py
</commit_message>
<xml_diff>
--- a/jiujitsu app prompts.docx
+++ b/jiujitsu app prompts.docx
@@ -4,7 +4,37 @@
   <w:body>
     <w:p>
       <w:r>
-        <w:t>Write me a set of python functions for a jiu-jitsu analysis and coaching app. I want the following top level functions, using the helper functions I have included in the genai.py, chatgpt.py, and movieai.py files. The top level functions I want are:</w:t>
+        <w:t>Write me a set of python functions for a jiu-jitsu analysis and coaching app.</w:t>
+      </w:r>
+      <w:r>
+        <w:t xml:space="preserve"> I want to use the current version of this file called jiu-jitsu </w:t>
+      </w:r>
+      <w:proofErr w:type="gramStart"/>
+      <w:r>
+        <w:t>functions, but</w:t>
+      </w:r>
+      <w:proofErr w:type="gramEnd"/>
+      <w:r>
+        <w:t xml:space="preserve"> adjust the file contents based on this new prompt.</w:t>
+      </w:r>
+      <w:r>
+        <w:t xml:space="preserve"> I want the following </w:t>
+      </w:r>
+      <w:proofErr w:type="gramStart"/>
+      <w:r>
+        <w:t>top level</w:t>
+      </w:r>
+      <w:proofErr w:type="gramEnd"/>
+      <w:r>
+        <w:t xml:space="preserve"> functions, using the helper functions I have included in the genai.py, chatgpt.py, and movieai.py files. The </w:t>
+      </w:r>
+      <w:proofErr w:type="gramStart"/>
+      <w:r>
+        <w:t>top level</w:t>
+      </w:r>
+      <w:proofErr w:type="gramEnd"/>
+      <w:r>
+        <w:t xml:space="preserve"> functions I want are:</w:t>
       </w:r>
     </w:p>
     <w:p>
@@ -76,11 +106,13 @@
         <w:t xml:space="preserve"> </w:t>
       </w:r>
       <w:proofErr w:type="spellStart"/>
-      <w:r>
-        <w:t>genai.</w:t>
-      </w:r>
-      <w:r>
-        <w:t>generate_image_description</w:t>
+      <w:proofErr w:type="gramStart"/>
+      <w:r>
+        <w:t>genai.generate</w:t>
+      </w:r>
+      <w:proofErr w:type="gramEnd"/>
+      <w:r>
+        <w:t>_image_description</w:t>
       </w:r>
       <w:proofErr w:type="spellEnd"/>
       <w:r>
@@ -106,7 +138,15 @@
       </w:r>
       <w:proofErr w:type="spellEnd"/>
       <w:r>
-        <w:t xml:space="preserve">&gt;&gt;, and provide </w:t>
+        <w:t>&gt;</w:t>
+      </w:r>
+      <w:proofErr w:type="gramStart"/>
+      <w:r>
+        <w:t>&gt;, and</w:t>
+      </w:r>
+      <w:proofErr w:type="gramEnd"/>
+      <w:r>
+        <w:t xml:space="preserve"> provide </w:t>
       </w:r>
       <w:r>
         <w:t xml:space="preserve">three options for the next immediate steps towards </w:t>
@@ -115,7 +155,15 @@
         <w:t>grappling moves that would work best for them given their current position</w:t>
       </w:r>
       <w:r>
-        <w:t>. I want these steps to be listed in quick bullet format like ex: “1) &lt;&lt;step&gt;&gt; : towards &lt;&lt;move&gt;&gt;, 2) …” Base the recommendations on historical MMA and Jiu-jitsu match performance. I want you to also take special note of the following keywords for your image and recommendation analysis: &lt;&lt;keywords&gt;&gt;”</w:t>
+        <w:t>. I want these steps to be listed in quick bullet format like ex: “1) &lt;&lt;step&gt;</w:t>
+      </w:r>
+      <w:proofErr w:type="gramStart"/>
+      <w:r>
+        <w:t>&gt; :</w:t>
+      </w:r>
+      <w:proofErr w:type="gramEnd"/>
+      <w:r>
+        <w:t xml:space="preserve"> towards &lt;&lt;move&gt;&gt;, 2) …” Base the recommendations on historical MMA and Jiu-jitsu match performance. I want you to also take special note of the following keywords for your image and recommendation analysis: &lt;&lt;keywords&gt;&gt;”</w:t>
       </w:r>
     </w:p>
     <w:p>
@@ -143,26 +191,14 @@
       </w:r>
       <w:proofErr w:type="spellStart"/>
       <w:r>
-        <w:t>analyse</w:t>
-      </w:r>
-      <w:r>
-        <w:t>_grappling_</w:t>
-      </w:r>
-      <w:r>
-        <w:t>match</w:t>
+        <w:t>analyse_grappling_match</w:t>
       </w:r>
       <w:proofErr w:type="spellEnd"/>
       <w:r>
         <w:t xml:space="preserve">”: </w:t>
       </w:r>
       <w:r>
-        <w:t xml:space="preserve">I want to send the function: a </w:t>
-      </w:r>
-      <w:r>
-        <w:t>video</w:t>
-      </w:r>
-      <w:r>
-        <w:t xml:space="preserve"> of a grappling match; provide a variable for whether the image is to recognize the top jiu-jitsu player, the bottom jiu-jitsu player, or both players called “</w:t>
+        <w:t>I want to send the function: a video of a grappling match; provide a variable for whether the image is to recognize the top jiu-jitsu player, the bottom jiu-jitsu player, or both players called “</w:t>
       </w:r>
       <w:proofErr w:type="spellStart"/>
       <w:r>
@@ -178,10 +214,7 @@
       </w:r>
       <w:proofErr w:type="spellEnd"/>
       <w:r>
-        <w:t>”; an optional variable for some keywords to prime the ai on what to look for</w:t>
-      </w:r>
-      <w:r>
-        <w:t>, a variable called “</w:t>
+        <w:t>”; an optional variable for some keywords to prime the ai on what to look for, a variable called “</w:t>
       </w:r>
       <w:proofErr w:type="spellStart"/>
       <w:r>
@@ -197,10 +230,7 @@
       </w:r>
       <w:proofErr w:type="spellEnd"/>
       <w:r>
-        <w:t>”</w:t>
-      </w:r>
-      <w:r>
-        <w:t>.</w:t>
+        <w:t>”.</w:t>
       </w:r>
     </w:p>
     <w:p>
@@ -240,30 +270,23 @@
         </w:numPr>
       </w:pPr>
       <w:r>
-        <w:t xml:space="preserve">Then I want to call the </w:t>
-      </w:r>
-      <w:r>
-        <w:t xml:space="preserve"> </w:t>
-      </w:r>
-      <w:proofErr w:type="spellStart"/>
-      <w:r>
-        <w:t>Genai.generate_video_description</w:t>
-      </w:r>
-      <w:proofErr w:type="spellEnd"/>
-      <w:r>
-        <w:t xml:space="preserve"> function subset of the video just created if present, or the original video if there was no subset generated. I will call the function with the following prompt: </w:t>
-      </w:r>
-      <w:r>
-        <w:t>“th</w:t>
-      </w:r>
-      <w:r>
-        <w:t>ese</w:t>
-      </w:r>
-      <w:r>
-        <w:t xml:space="preserve"> image</w:t>
-      </w:r>
-      <w:r>
-        <w:t xml:space="preserve">s are frames from </w:t>
+        <w:t xml:space="preserve">Then I want to call </w:t>
+      </w:r>
+      <w:proofErr w:type="gramStart"/>
+      <w:r>
+        <w:t xml:space="preserve">the  </w:t>
+      </w:r>
+      <w:proofErr w:type="spellStart"/>
+      <w:r>
+        <w:t>Genai.generate</w:t>
+      </w:r>
+      <w:proofErr w:type="gramEnd"/>
+      <w:r>
+        <w:t>_video_description</w:t>
+      </w:r>
+      <w:proofErr w:type="spellEnd"/>
+      <w:r>
+        <w:t xml:space="preserve"> function subset of the video just created if present, or the original video if there was no subset generated. I will call the function with the following prompt: “these images are frames from </w:t>
       </w:r>
       <w:proofErr w:type="spellStart"/>
       <w:r>
@@ -287,7 +310,15 @@
       </w:r>
       <w:proofErr w:type="spellEnd"/>
       <w:r>
-        <w:t>&gt;&gt;, and provide</w:t>
+        <w:t>&gt;</w:t>
+      </w:r>
+      <w:proofErr w:type="gramStart"/>
+      <w:r>
+        <w:t>&gt;, and</w:t>
+      </w:r>
+      <w:proofErr w:type="gramEnd"/>
+      <w:r>
+        <w:t xml:space="preserve"> provide</w:t>
       </w:r>
       <w:r>
         <w:t xml:space="preserve"> an analysis of what went right or wrong during the match, along with some recommendations for the &lt;</w:t>
@@ -324,8 +355,13 @@
       <w:r>
         <w:t xml:space="preserve">. </w:t>
       </w:r>
-      <w:r>
-        <w:t xml:space="preserve">Base the recommendations on </w:t>
+      <w:proofErr w:type="gramStart"/>
+      <w:r>
+        <w:t>Base the recommendations</w:t>
+      </w:r>
+      <w:proofErr w:type="gramEnd"/>
+      <w:r>
+        <w:t xml:space="preserve"> on </w:t>
       </w:r>
       <w:r>
         <w:t xml:space="preserve">the athlete’s body type, jiu-jitsu guard situation, and </w:t>
@@ -357,54 +393,21 @@
         <w:t xml:space="preserve"> </w:t>
       </w:r>
       <w:r>
-        <w:t xml:space="preserve">I want to send the function: </w:t>
-      </w:r>
-      <w:r>
-        <w:t xml:space="preserve">a text description of the physical attributes of the athlete called “measurables”; </w:t>
-      </w:r>
-      <w:r>
-        <w:t xml:space="preserve">a variable for whether the image is to </w:t>
-      </w:r>
-      <w:r>
-        <w:t>be from</w:t>
-      </w:r>
-      <w:r>
-        <w:t xml:space="preserve"> top jiu-jitsu </w:t>
-      </w:r>
-      <w:r>
-        <w:t xml:space="preserve">position, </w:t>
-      </w:r>
-      <w:r>
-        <w:t>bottom jiu-jitsu p</w:t>
-      </w:r>
-      <w:r>
-        <w:t>osition</w:t>
-      </w:r>
-      <w:r>
-        <w:t xml:space="preserve">, or both </w:t>
-      </w:r>
-      <w:r>
-        <w:t>positions “</w:t>
-      </w:r>
-      <w:proofErr w:type="spellStart"/>
-      <w:r>
-        <w:t>p</w:t>
-      </w:r>
-      <w:r>
-        <w:t>osition</w:t>
-      </w:r>
-      <w:r>
-        <w:t>_variable</w:t>
-      </w:r>
-      <w:proofErr w:type="spellEnd"/>
-      <w:r>
-        <w:t>”</w:t>
-      </w:r>
-      <w:r>
-        <w:t xml:space="preserve"> (where the default is both positions)</w:t>
-      </w:r>
-      <w:r>
-        <w:t>; an optional variable for whether or not this is an MMA or Jiu-jitsu match called “</w:t>
+        <w:t xml:space="preserve">I want to send the function: a text description of the physical attributes of the athlete called “measurables”; a variable for whether the image is to be from </w:t>
+      </w:r>
+      <w:r>
+        <w:t xml:space="preserve">a </w:t>
+      </w:r>
+      <w:r>
+        <w:t>top jiu-jitsu position, bottom jiu-jitsu position, or both positions “</w:t>
+      </w:r>
+      <w:proofErr w:type="spellStart"/>
+      <w:r>
+        <w:t>position_variable</w:t>
+      </w:r>
+      <w:proofErr w:type="spellEnd"/>
+      <w:r>
+        <w:t>” (where the default is both positions); an optional variable for whether or not this is an MMA or Jiu-jitsu match called “</w:t>
       </w:r>
       <w:proofErr w:type="spellStart"/>
       <w:r>
@@ -412,28 +415,7 @@
       </w:r>
       <w:proofErr w:type="spellEnd"/>
       <w:r>
-        <w:t>”</w:t>
-      </w:r>
-      <w:r>
-        <w:t xml:space="preserve"> (default is yes)</w:t>
-      </w:r>
-      <w:r>
-        <w:t xml:space="preserve">; </w:t>
-      </w:r>
-      <w:r>
-        <w:t xml:space="preserve">and </w:t>
-      </w:r>
-      <w:r>
-        <w:t xml:space="preserve">an optional variable for some keywords to prime the ai on what to </w:t>
-      </w:r>
-      <w:r>
-        <w:t>come up with</w:t>
-      </w:r>
-      <w:r>
-        <w:t xml:space="preserve"> for</w:t>
-      </w:r>
-      <w:r>
-        <w:t xml:space="preserve"> called “</w:t>
+        <w:t>” (default is yes); and an optional variable for some keywords to prime the ai on what to come up with for called “</w:t>
       </w:r>
       <w:proofErr w:type="spellStart"/>
       <w:r>
@@ -461,14 +443,20 @@
         <w:t>Genai.generate_</w:t>
       </w:r>
       <w:r>
-        <w:t>image</w:t>
+        <w:t>text</w:t>
       </w:r>
       <w:proofErr w:type="spellEnd"/>
       <w:r>
         <w:t xml:space="preserve"> </w:t>
       </w:r>
       <w:r>
-        <w:t xml:space="preserve">with the following prompt: “I want you to generate a visual flow chart of jiu-jitsu moves </w:t>
+        <w:t>with the following prompt: “I want you to generate a</w:t>
+      </w:r>
+      <w:r>
+        <w:t xml:space="preserve"> Mermaid based radial</w:t>
+      </w:r>
+      <w:r>
+        <w:t xml:space="preserve"> visual flow chart of jiu-jitsu moves </w:t>
       </w:r>
       <w:r>
         <w:t>that will have the greatest likelihood of success for an athlete with the following measurables: &lt;measurables&gt;. I want this chart to focus on &lt;</w:t>
@@ -487,7 +475,23 @@
       </w:r>
       <w:proofErr w:type="spellEnd"/>
       <w:r>
-        <w:t>&gt; ruleset, and take into account that the athlete has the following ideas: &lt;</w:t>
+        <w:t xml:space="preserve">&gt; </w:t>
+      </w:r>
+      <w:proofErr w:type="gramStart"/>
+      <w:r>
+        <w:t>ruleset, and</w:t>
+      </w:r>
+      <w:proofErr w:type="gramEnd"/>
+      <w:r>
+        <w:t xml:space="preserve"> </w:t>
+      </w:r>
+      <w:proofErr w:type="gramStart"/>
+      <w:r>
+        <w:t>take into account</w:t>
+      </w:r>
+      <w:proofErr w:type="gramEnd"/>
+      <w:r>
+        <w:t xml:space="preserve"> that the athlete has the following ideas: &lt;</w:t>
       </w:r>
       <w:proofErr w:type="spellStart"/>
       <w:r>
@@ -497,6 +501,43 @@
       <w:r>
         <w:t>&gt; of the athlete.</w:t>
       </w:r>
+      <w:r>
+        <w:t xml:space="preserve"> </w:t>
+      </w:r>
+      <w:r>
+        <w:t>Could you label the flow arrows in the diagram using a description of the primary movement required to get to that bubble</w:t>
+      </w:r>
+      <w:r>
+        <w:t>. Only return the mermaid object, and not any shoulder text whatsoever”</w:t>
+      </w:r>
+    </w:p>
+    <w:p>
+      <w:pPr>
+        <w:pStyle w:val="ListParagraph"/>
+        <w:numPr>
+          <w:ilvl w:val="1"/>
+          <w:numId w:val="1"/>
+        </w:numPr>
+      </w:pPr>
+      <w:r>
+        <w:t xml:space="preserve">I want the function to return a string called </w:t>
+      </w:r>
+      <w:proofErr w:type="spellStart"/>
+      <w:r>
+        <w:t>mermaid_object</w:t>
+      </w:r>
+      <w:proofErr w:type="spellEnd"/>
+      <w:r>
+        <w:t xml:space="preserve"> which contains the response from </w:t>
+      </w:r>
+      <w:proofErr w:type="spellStart"/>
+      <w:r>
+        <w:t>Genai.generate_</w:t>
+      </w:r>
+      <w:r>
+        <w:t>text</w:t>
+      </w:r>
+      <w:proofErr w:type="spellEnd"/>
     </w:p>
     <w:p>
       <w:pPr>
@@ -583,7 +624,15 @@
       </w:r>
       <w:proofErr w:type="spellEnd"/>
       <w:r>
-        <w:t xml:space="preserve">&gt;. I want you to have a conversation with the user based on that information, and have the conversation focused around improving the user’s grappling and self-defense. I want the conversation to always have an upbeat and motivational conversational style.” </w:t>
+        <w:t xml:space="preserve">&gt;. I want you to have a conversation with the user based on that information, and have the conversation focused </w:t>
+      </w:r>
+      <w:proofErr w:type="gramStart"/>
+      <w:r>
+        <w:t>around</w:t>
+      </w:r>
+      <w:proofErr w:type="gramEnd"/>
+      <w:r>
+        <w:t xml:space="preserve"> improving the user’s grappling and self-defense. I want the conversation to always have an upbeat and motivational conversational style.” </w:t>
       </w:r>
     </w:p>
     <w:p>
@@ -595,6 +644,177 @@
         </w:numPr>
       </w:pPr>
       <w:r>
+        <w:t>A function called: “</w:t>
+      </w:r>
+      <w:proofErr w:type="spellStart"/>
+      <w:r>
+        <w:t>generate_mermaid</w:t>
+      </w:r>
+      <w:proofErr w:type="spellEnd"/>
+      <w:r>
+        <w:t xml:space="preserve">”, which takes in </w:t>
+      </w:r>
+      <w:r>
+        <w:t>string called</w:t>
+      </w:r>
+      <w:r>
+        <w:t xml:space="preserve"> </w:t>
+      </w:r>
+      <w:proofErr w:type="spellStart"/>
+      <w:r>
+        <w:t>mermaid_object</w:t>
+      </w:r>
+      <w:proofErr w:type="spellEnd"/>
+      <w:r>
+        <w:t xml:space="preserve">, and coverts it into a displayable </w:t>
+      </w:r>
+      <w:proofErr w:type="spellStart"/>
+      <w:r>
+        <w:t>javascript</w:t>
+      </w:r>
+      <w:proofErr w:type="spellEnd"/>
+      <w:r>
+        <w:t xml:space="preserve"> based Mermaid object. Then the function will return the Mermaid object.</w:t>
+      </w:r>
+    </w:p>
+    <w:p>
+      <w:pPr>
+        <w:pStyle w:val="ListParagraph"/>
+        <w:numPr>
+          <w:ilvl w:val="0"/>
+          <w:numId w:val="1"/>
+        </w:numPr>
+      </w:pPr>
+      <w:r>
+        <w:t>A function called: “</w:t>
+      </w:r>
+      <w:proofErr w:type="spellStart"/>
+      <w:r>
+        <w:t>display_graph</w:t>
+      </w:r>
+      <w:proofErr w:type="spellEnd"/>
+      <w:r>
+        <w:t xml:space="preserve">”, which takes in a Mermaid objected called </w:t>
+      </w:r>
+      <w:proofErr w:type="spellStart"/>
+      <w:r>
+        <w:t>flow_chart</w:t>
+      </w:r>
+      <w:proofErr w:type="spellEnd"/>
+      <w:r>
+        <w:t>, and then displays the chart as an HTML object which can be expanded or shrunk to fit the user’s desired size.</w:t>
+      </w:r>
+    </w:p>
+    <w:p>
+      <w:pPr>
+        <w:pStyle w:val="ListParagraph"/>
+        <w:numPr>
+          <w:ilvl w:val="0"/>
+          <w:numId w:val="1"/>
+        </w:numPr>
+      </w:pPr>
+      <w:r>
+        <w:t xml:space="preserve">A function called </w:t>
+      </w:r>
+      <w:proofErr w:type="spellStart"/>
+      <w:r>
+        <w:t>next_move</w:t>
+      </w:r>
+      <w:proofErr w:type="spellEnd"/>
+      <w:r>
+        <w:t xml:space="preserve">, which takes in the mermaid chart called </w:t>
+      </w:r>
+      <w:proofErr w:type="spellStart"/>
+      <w:r>
+        <w:t>flow_chart</w:t>
+      </w:r>
+      <w:proofErr w:type="spellEnd"/>
+      <w:r>
+        <w:t>, and the text of the next move selected</w:t>
+      </w:r>
+      <w:r>
+        <w:t xml:space="preserve"> called </w:t>
+      </w:r>
+      <w:proofErr w:type="spellStart"/>
+      <w:r>
+        <w:t>move_text</w:t>
+      </w:r>
+      <w:proofErr w:type="spellEnd"/>
+      <w:r>
+        <w:t xml:space="preserve">, </w:t>
+      </w:r>
+      <w:r>
+        <w:t>a text description of the physical attributes of the athlete called “measurables”; an optional variable for whether or not this is an MMA or Jiu-jitsu match called “</w:t>
+      </w:r>
+      <w:proofErr w:type="spellStart"/>
+      <w:r>
+        <w:t>isMMA</w:t>
+      </w:r>
+      <w:proofErr w:type="spellEnd"/>
+      <w:r>
+        <w:t>” (default is yes); and an optional variable for some keywords to prime the ai on what to come up with for called “</w:t>
+      </w:r>
+      <w:proofErr w:type="spellStart"/>
+      <w:r>
+        <w:t>favorite_ideas”</w:t>
+      </w:r>
+      <w:r>
+        <w:t>It</w:t>
+      </w:r>
+      <w:proofErr w:type="spellEnd"/>
+      <w:r>
+        <w:t xml:space="preserve"> will then search the flow chart for the text of that move represented as one of the lines, and select the next node in sequence as the center of a new diagram. The text of this node will be called </w:t>
+      </w:r>
+      <w:proofErr w:type="spellStart"/>
+      <w:r>
+        <w:t>new_position</w:t>
+      </w:r>
+      <w:proofErr w:type="spellEnd"/>
+      <w:r>
+        <w:t xml:space="preserve">. Then it will call </w:t>
+      </w:r>
+      <w:proofErr w:type="spellStart"/>
+      <w:r>
+        <w:t>generate_flow_chart</w:t>
+      </w:r>
+      <w:proofErr w:type="spellEnd"/>
+      <w:r>
+        <w:t xml:space="preserve"> with </w:t>
+      </w:r>
+      <w:proofErr w:type="gramStart"/>
+      <w:r>
+        <w:t>all of</w:t>
+      </w:r>
+      <w:proofErr w:type="gramEnd"/>
+      <w:r>
+        <w:t xml:space="preserve"> those inputs and pass it the </w:t>
+      </w:r>
+      <w:proofErr w:type="spellStart"/>
+      <w:r>
+        <w:t>new_position</w:t>
+      </w:r>
+      <w:proofErr w:type="spellEnd"/>
+      <w:r>
+        <w:t xml:space="preserve"> variable as the “</w:t>
+      </w:r>
+      <w:proofErr w:type="spellStart"/>
+      <w:r>
+        <w:t>position_variable</w:t>
+      </w:r>
+      <w:proofErr w:type="spellEnd"/>
+      <w:r>
+        <w:t xml:space="preserve">” input. The function will return </w:t>
+      </w:r>
+    </w:p>
+    <w:p>
+      <w:pPr>
+        <w:pStyle w:val="ListParagraph"/>
+        <w:numPr>
+          <w:ilvl w:val="0"/>
+          <w:numId w:val="1"/>
+        </w:numPr>
+      </w:pPr>
+      <w:r>
         <w:t>I also want a function called “</w:t>
       </w:r>
       <w:proofErr w:type="spellStart"/>
@@ -603,10 +823,7 @@
       </w:r>
       <w:proofErr w:type="spellEnd"/>
       <w:r>
-        <w:t xml:space="preserve">”: </w:t>
-      </w:r>
-      <w:r>
-        <w:t>I want to send the function: a still frame image of a grappling match; provide a variable for whether the image is to recognize the top jiu-jitsu player, the bottom jiu-jitsu player, or both players called “</w:t>
+        <w:t>”: I want to send the function: a still frame image of a grappling match; provide a variable for whether the image is to recognize the top jiu-jitsu player, the bottom jiu-jitsu player, or both players called “</w:t>
       </w:r>
       <w:proofErr w:type="spellStart"/>
       <w:r>
@@ -614,10 +831,7 @@
       </w:r>
       <w:proofErr w:type="spellEnd"/>
       <w:r>
-        <w:t xml:space="preserve">”; </w:t>
-      </w:r>
-      <w:r>
-        <w:t xml:space="preserve">it then </w:t>
+        <w:t xml:space="preserve">”; it then </w:t>
       </w:r>
       <w:r>
         <w:t xml:space="preserve">calls </w:t>
@@ -628,7 +842,10 @@
       </w:r>
       <w:proofErr w:type="spellEnd"/>
       <w:r>
-        <w:t xml:space="preserve"> to ask the ai what the height and weight of the athlete in a particular position is?</w:t>
+        <w:t xml:space="preserve"> to ask the ai what the height and weight of the athlete in a particular position is</w:t>
+      </w:r>
+      <w:r>
+        <w:t>.</w:t>
       </w:r>
     </w:p>
     <w:p/>
@@ -650,6 +867,7 @@
     <w:p>
       <w:proofErr w:type="spellStart"/>
       <w:r>
+        <w:lastRenderedPageBreak/>
         <w:t>Genai.</w:t>
       </w:r>
       <w:r>
@@ -699,11 +917,19 @@
     <w:p>
       <w:proofErr w:type="spellStart"/>
       <w:r>
-        <w:t>Genai.generate_image_description</w:t>
-      </w:r>
-      <w:proofErr w:type="spellEnd"/>
-      <w:r>
-        <w:t>(image, instructions)</w:t>
+        <w:t>Genai.generate_image_</w:t>
+      </w:r>
+      <w:proofErr w:type="gramStart"/>
+      <w:r>
+        <w:t>description</w:t>
+      </w:r>
+      <w:proofErr w:type="spellEnd"/>
+      <w:r>
+        <w:t>(</w:t>
+      </w:r>
+      <w:proofErr w:type="gramEnd"/>
+      <w:r>
+        <w:t>image, instructions)</w:t>
       </w:r>
     </w:p>
     <w:p>
@@ -719,20 +945,363 @@
     <w:p>
       <w:proofErr w:type="spellStart"/>
       <w:r>
-        <w:t>Genai.generate_video_description</w:t>
-      </w:r>
-      <w:proofErr w:type="spellEnd"/>
-      <w:r>
-        <w:t>(vide, max samples, instructions)</w:t>
+        <w:t>Genai.generate_video_</w:t>
+      </w:r>
+      <w:proofErr w:type="gramStart"/>
+      <w:r>
+        <w:t>description</w:t>
+      </w:r>
+      <w:proofErr w:type="spellEnd"/>
+      <w:r>
+        <w:t>(</w:t>
+      </w:r>
+      <w:proofErr w:type="gramEnd"/>
+      <w:r>
+        <w:t>vide, max samples, instructions)</w:t>
       </w:r>
       <w:r>
         <w:br/>
       </w:r>
     </w:p>
-    <w:p/>
-    <w:p/>
-    <w:p/>
-    <w:p>
+    <w:p>
+      <w:r>
+        <w:t xml:space="preserve">Write me a </w:t>
+      </w:r>
+      <w:r>
+        <w:t xml:space="preserve">front end for an app called Jiu-Jitsu Genie. This app will have python based </w:t>
+      </w:r>
+      <w:proofErr w:type="gramStart"/>
+      <w:r>
+        <w:t>functions, but</w:t>
+      </w:r>
+      <w:proofErr w:type="gramEnd"/>
+      <w:r>
+        <w:t xml:space="preserve"> does not overall need to be in python. I recommend </w:t>
+      </w:r>
+      <w:proofErr w:type="gramStart"/>
+      <w:r>
+        <w:t>flask, but</w:t>
+      </w:r>
+      <w:proofErr w:type="gramEnd"/>
+      <w:r>
+        <w:t xml:space="preserve"> do whatever is easiest to display </w:t>
+      </w:r>
+      <w:proofErr w:type="gramStart"/>
+      <w:r>
+        <w:t>mermaid based</w:t>
+      </w:r>
+      <w:proofErr w:type="gramEnd"/>
+      <w:r>
+        <w:t xml:space="preserve"> flow charts.</w:t>
+      </w:r>
+      <w:r>
+        <w:t xml:space="preserve"> </w:t>
+      </w:r>
+      <w:r>
+        <w:t xml:space="preserve">This app will use the helper functions I have included in the jiu-jitsu </w:t>
+      </w:r>
+      <w:proofErr w:type="gramStart"/>
+      <w:r>
+        <w:t>functions.py,  genai.py</w:t>
+      </w:r>
+      <w:proofErr w:type="gramEnd"/>
+      <w:r>
+        <w:t xml:space="preserve">, chatgpt.py, and movieai.py files. </w:t>
+      </w:r>
+    </w:p>
+    <w:p>
+      <w:r>
+        <w:t xml:space="preserve">I want this app to have a nice black and white GUI. I want the </w:t>
+      </w:r>
+      <w:proofErr w:type="gramStart"/>
+      <w:r>
+        <w:t>left hand</w:t>
+      </w:r>
+      <w:proofErr w:type="gramEnd"/>
+      <w:r>
+        <w:t xml:space="preserve"> side to have a selection bar which allows the user to choose between </w:t>
+      </w:r>
+      <w:proofErr w:type="gramStart"/>
+      <w:r>
+        <w:t>a number of</w:t>
+      </w:r>
+      <w:proofErr w:type="gramEnd"/>
+      <w:r>
+        <w:t xml:space="preserve"> functions that will be described in detail later. Across </w:t>
+      </w:r>
+      <w:proofErr w:type="gramStart"/>
+      <w:r>
+        <w:t>all of</w:t>
+      </w:r>
+      <w:proofErr w:type="gramEnd"/>
+      <w:r>
+        <w:t xml:space="preserve"> the functions, I want to have state variables which persist. Those variables are called “</w:t>
+      </w:r>
+      <w:proofErr w:type="spellStart"/>
+      <w:r>
+        <w:t>current_image</w:t>
+      </w:r>
+      <w:proofErr w:type="spellEnd"/>
+      <w:r>
+        <w:t xml:space="preserve">” which is a string that points to an imported image into the flask </w:t>
+      </w:r>
+      <w:proofErr w:type="gramStart"/>
+      <w:r>
+        <w:t>app ,</w:t>
+      </w:r>
+      <w:proofErr w:type="gramEnd"/>
+      <w:r>
+        <w:t xml:space="preserve"> “</w:t>
+      </w:r>
+      <w:proofErr w:type="spellStart"/>
+      <w:r>
+        <w:t>current_chat</w:t>
+      </w:r>
+      <w:proofErr w:type="spellEnd"/>
+      <w:r>
+        <w:t xml:space="preserve">” which is a string containing the back and forth from the </w:t>
+      </w:r>
+      <w:proofErr w:type="spellStart"/>
+      <w:r>
+        <w:t>gracie_talk</w:t>
+      </w:r>
+      <w:proofErr w:type="spellEnd"/>
+      <w:r>
+        <w:t xml:space="preserve"> </w:t>
+      </w:r>
+      <w:proofErr w:type="gramStart"/>
+      <w:r>
+        <w:t>function ,</w:t>
+      </w:r>
+      <w:proofErr w:type="gramEnd"/>
+      <w:r>
+        <w:t xml:space="preserve"> </w:t>
+      </w:r>
+      <w:proofErr w:type="spellStart"/>
+      <w:r>
+        <w:t>current_</w:t>
+      </w:r>
+      <w:proofErr w:type="gramStart"/>
+      <w:r>
+        <w:t>flowchart</w:t>
+      </w:r>
+      <w:proofErr w:type="spellEnd"/>
+      <w:proofErr w:type="gramEnd"/>
+      <w:r>
+        <w:t xml:space="preserve"> which is a mermaid flowchart </w:t>
+      </w:r>
+      <w:proofErr w:type="gramStart"/>
+      <w:r>
+        <w:t>object ,</w:t>
+      </w:r>
+      <w:proofErr w:type="gramEnd"/>
+      <w:r>
+        <w:t xml:space="preserve"> and </w:t>
+      </w:r>
+      <w:proofErr w:type="spellStart"/>
+      <w:r>
+        <w:t>current_video</w:t>
+      </w:r>
+      <w:proofErr w:type="spellEnd"/>
+      <w:r>
+        <w:t xml:space="preserve"> which points to a video that the user can upload.</w:t>
+      </w:r>
+    </w:p>
+    <w:p>
+      <w:r>
+        <w:t>I want the app to have the following functions:</w:t>
+      </w:r>
+    </w:p>
+    <w:p>
+      <w:pPr>
+        <w:pStyle w:val="ListParagraph"/>
+        <w:numPr>
+          <w:ilvl w:val="0"/>
+          <w:numId w:val="2"/>
+        </w:numPr>
+      </w:pPr>
+      <w:r>
+        <w:t>I want the app to have a function which is called “</w:t>
+      </w:r>
+      <w:r>
+        <w:t>Position Image</w:t>
+      </w:r>
+      <w:r>
+        <w:t xml:space="preserve"> </w:t>
+      </w:r>
+      <w:r>
+        <w:t>Recommendations</w:t>
+      </w:r>
+      <w:r>
+        <w:t xml:space="preserve">”. This function </w:t>
+      </w:r>
+      <w:proofErr w:type="gramStart"/>
+      <w:r>
+        <w:t>have</w:t>
+      </w:r>
+      <w:proofErr w:type="gramEnd"/>
+      <w:r>
+        <w:t xml:space="preserve"> an input where the user can upload an image. If they don’t upload an image format, throw an error and request that they submit an image; the resultant file location will be called </w:t>
+      </w:r>
+      <w:proofErr w:type="spellStart"/>
+      <w:r>
+        <w:t>image_location</w:t>
+      </w:r>
+      <w:proofErr w:type="spellEnd"/>
+      <w:r>
+        <w:t>. The page will also have a text box that allows the user to input any jiu-jitsu position to a variable called “</w:t>
+      </w:r>
+      <w:proofErr w:type="spellStart"/>
+      <w:r>
+        <w:t>position_variable</w:t>
+      </w:r>
+      <w:proofErr w:type="spellEnd"/>
+      <w:r>
+        <w:t xml:space="preserve">”; the page will also will allow the user to select whether the ruleset is MMA from a dropdown option menu that provides true or false options, and puts the result into a variable called </w:t>
+      </w:r>
+      <w:proofErr w:type="spellStart"/>
+      <w:r>
+        <w:t>isMMA</w:t>
+      </w:r>
+      <w:proofErr w:type="spellEnd"/>
+      <w:r>
+        <w:t xml:space="preserve">; </w:t>
+      </w:r>
+      <w:r>
+        <w:t>the page will also</w:t>
+      </w:r>
+      <w:r>
+        <w:t xml:space="preserve"> allow the user to submit into a text field that is called “ideas” and the text submitted goes into a variable called “keywords”.</w:t>
+      </w:r>
+      <w:r>
+        <w:t xml:space="preserve"> </w:t>
+      </w:r>
+      <w:r>
+        <w:t xml:space="preserve">If all variables aren’t chosen or included, do not proceed further and throw an error message. Once variables are all inputted, </w:t>
+      </w:r>
+      <w:r>
+        <w:t>I want</w:t>
+      </w:r>
+      <w:r>
+        <w:t xml:space="preserve"> to call the function </w:t>
+      </w:r>
+      <w:proofErr w:type="spellStart"/>
+      <w:r>
+        <w:t>get_</w:t>
+      </w:r>
+      <w:proofErr w:type="gramStart"/>
+      <w:r>
+        <w:t>attributes</w:t>
+      </w:r>
+      <w:proofErr w:type="spellEnd"/>
+      <w:r>
+        <w:t>(</w:t>
+      </w:r>
+      <w:proofErr w:type="spellStart"/>
+      <w:proofErr w:type="gramEnd"/>
+      <w:r>
+        <w:t>image_location</w:t>
+      </w:r>
+      <w:proofErr w:type="spellEnd"/>
+      <w:r>
+        <w:t xml:space="preserve">, </w:t>
+      </w:r>
+      <w:proofErr w:type="spellStart"/>
+      <w:r>
+        <w:t>position_variable</w:t>
+      </w:r>
+      <w:proofErr w:type="spellEnd"/>
+      <w:r>
+        <w:t>) and the append the results onto the “keywords” variable. Then finally call</w:t>
+      </w:r>
+      <w:r>
+        <w:t xml:space="preserve"> </w:t>
+      </w:r>
+      <w:proofErr w:type="spellStart"/>
+      <w:r>
+        <w:t>generate_grappling_</w:t>
+      </w:r>
+      <w:proofErr w:type="gramStart"/>
+      <w:r>
+        <w:t>plan</w:t>
+      </w:r>
+      <w:proofErr w:type="spellEnd"/>
+      <w:r>
+        <w:t>(</w:t>
+      </w:r>
+      <w:proofErr w:type="spellStart"/>
+      <w:proofErr w:type="gramEnd"/>
+      <w:r>
+        <w:t>image_location</w:t>
+      </w:r>
+      <w:proofErr w:type="spellEnd"/>
+      <w:r>
+        <w:t xml:space="preserve">, </w:t>
+      </w:r>
+      <w:proofErr w:type="spellStart"/>
+      <w:r>
+        <w:t>position_variable</w:t>
+      </w:r>
+      <w:proofErr w:type="spellEnd"/>
+      <w:r>
+        <w:t xml:space="preserve">, </w:t>
+      </w:r>
+      <w:proofErr w:type="spellStart"/>
+      <w:r>
+        <w:t>isMMA</w:t>
+      </w:r>
+      <w:proofErr w:type="spellEnd"/>
+      <w:r>
+        <w:t xml:space="preserve">, keywords) </w:t>
+      </w:r>
+      <w:r>
+        <w:t>and display the analysis using clean bullet point format inside of a bounded text box.</w:t>
+      </w:r>
+    </w:p>
+    <w:p>
+      <w:pPr>
+        <w:pStyle w:val="ListParagraph"/>
+        <w:numPr>
+          <w:ilvl w:val="0"/>
+          <w:numId w:val="2"/>
+        </w:numPr>
+      </w:pPr>
+      <w:r>
+        <w:t>Master talk</w:t>
+      </w:r>
+    </w:p>
+    <w:p>
+      <w:pPr>
+        <w:pStyle w:val="ListParagraph"/>
+        <w:numPr>
+          <w:ilvl w:val="0"/>
+          <w:numId w:val="2"/>
+        </w:numPr>
+      </w:pPr>
+      <w:r>
+        <w:t>FLOW chart generator</w:t>
+      </w:r>
+    </w:p>
+    <w:p>
+      <w:pPr>
+        <w:pStyle w:val="ListParagraph"/>
+        <w:numPr>
+          <w:ilvl w:val="0"/>
+          <w:numId w:val="2"/>
+        </w:numPr>
+      </w:pPr>
+      <w:r>
+        <w:t>“</w:t>
+      </w:r>
+      <w:r>
+        <w:t xml:space="preserve">Video </w:t>
+      </w:r>
+      <w:r>
+        <w:t>Match analysis</w:t>
+      </w:r>
+      <w:r>
+        <w:t>”</w:t>
+      </w:r>
       <w:r>
         <w:t xml:space="preserve"> </w:t>
       </w:r>
@@ -838,8 +1407,100 @@
       </w:pPr>
     </w:lvl>
   </w:abstractNum>
+  <w:abstractNum w:abstractNumId="1" w15:restartNumberingAfterBreak="0">
+    <w:nsid w:val="38EF75A6"/>
+    <w:multiLevelType w:val="hybridMultilevel"/>
+    <w:tmpl w:val="16D672CA"/>
+    <w:lvl w:ilvl="0" w:tplc="04090011">
+      <w:start w:val="1"/>
+      <w:numFmt w:val="decimal"/>
+      <w:lvlText w:val="%1)"/>
+      <w:lvlJc w:val="left"/>
+      <w:pPr>
+        <w:ind w:left="720" w:hanging="360"/>
+      </w:pPr>
+      <w:rPr>
+        <w:rFonts w:hint="default"/>
+      </w:rPr>
+    </w:lvl>
+    <w:lvl w:ilvl="1" w:tplc="04090019" w:tentative="1">
+      <w:start w:val="1"/>
+      <w:numFmt w:val="lowerLetter"/>
+      <w:lvlText w:val="%2."/>
+      <w:lvlJc w:val="left"/>
+      <w:pPr>
+        <w:ind w:left="1440" w:hanging="360"/>
+      </w:pPr>
+    </w:lvl>
+    <w:lvl w:ilvl="2" w:tplc="0409001B" w:tentative="1">
+      <w:start w:val="1"/>
+      <w:numFmt w:val="lowerRoman"/>
+      <w:lvlText w:val="%3."/>
+      <w:lvlJc w:val="right"/>
+      <w:pPr>
+        <w:ind w:left="2160" w:hanging="180"/>
+      </w:pPr>
+    </w:lvl>
+    <w:lvl w:ilvl="3" w:tplc="0409000F" w:tentative="1">
+      <w:start w:val="1"/>
+      <w:numFmt w:val="decimal"/>
+      <w:lvlText w:val="%4."/>
+      <w:lvlJc w:val="left"/>
+      <w:pPr>
+        <w:ind w:left="2880" w:hanging="360"/>
+      </w:pPr>
+    </w:lvl>
+    <w:lvl w:ilvl="4" w:tplc="04090019" w:tentative="1">
+      <w:start w:val="1"/>
+      <w:numFmt w:val="lowerLetter"/>
+      <w:lvlText w:val="%5."/>
+      <w:lvlJc w:val="left"/>
+      <w:pPr>
+        <w:ind w:left="3600" w:hanging="360"/>
+      </w:pPr>
+    </w:lvl>
+    <w:lvl w:ilvl="5" w:tplc="0409001B" w:tentative="1">
+      <w:start w:val="1"/>
+      <w:numFmt w:val="lowerRoman"/>
+      <w:lvlText w:val="%6."/>
+      <w:lvlJc w:val="right"/>
+      <w:pPr>
+        <w:ind w:left="4320" w:hanging="180"/>
+      </w:pPr>
+    </w:lvl>
+    <w:lvl w:ilvl="6" w:tplc="0409000F" w:tentative="1">
+      <w:start w:val="1"/>
+      <w:numFmt w:val="decimal"/>
+      <w:lvlText w:val="%7."/>
+      <w:lvlJc w:val="left"/>
+      <w:pPr>
+        <w:ind w:left="5040" w:hanging="360"/>
+      </w:pPr>
+    </w:lvl>
+    <w:lvl w:ilvl="7" w:tplc="04090019" w:tentative="1">
+      <w:start w:val="1"/>
+      <w:numFmt w:val="lowerLetter"/>
+      <w:lvlText w:val="%8."/>
+      <w:lvlJc w:val="left"/>
+      <w:pPr>
+        <w:ind w:left="5760" w:hanging="360"/>
+      </w:pPr>
+    </w:lvl>
+    <w:lvl w:ilvl="8" w:tplc="0409001B" w:tentative="1">
+      <w:start w:val="1"/>
+      <w:numFmt w:val="lowerRoman"/>
+      <w:lvlText w:val="%9."/>
+      <w:lvlJc w:val="right"/>
+      <w:pPr>
+        <w:ind w:left="6480" w:hanging="180"/>
+      </w:pPr>
+    </w:lvl>
+  </w:abstractNum>
   <w:num w:numId="1" w16cid:durableId="1269314778">
     <w:abstractNumId w:val="0"/>
+  </w:num>
+  <w:num w:numId="2" w16cid:durableId="1927838391">
+    <w:abstractNumId w:val="1"/>
   </w:num>
 </w:numbering>
 </file>
@@ -1447,6 +2108,7 @@
   <w:style w:type="character" w:default="1" w:styleId="DefaultParagraphFont">
     <w:name w:val="Default Paragraph Font"/>
     <w:uiPriority w:val="1"/>
+    <w:semiHidden/>
     <w:unhideWhenUsed/>
   </w:style>
   <w:style w:type="table" w:default="1" w:styleId="TableNormal">

</xml_diff>